<commit_message>
Actualizacion al calendario y documento de requerimientos
</commit_message>
<xml_diff>
--- a/documentos/Pruebas/DP-CU-04.docx
+++ b/documentos/Pruebas/DP-CU-04.docx
@@ -14,8 +14,6 @@
           <w:szCs w:val="24"/>
         </w:rPr>
       </w:pPr>
-      <w:bookmarkStart w:id="0" w:name="_GoBack"/>
-      <w:bookmarkEnd w:id="0"/>
     </w:p>
     <w:p>
       <w:pPr>
@@ -832,7 +830,23 @@
                 <w:sz w:val="24"/>
                 <w:szCs w:val="24"/>
               </w:rPr>
-              <w:t>&gt;0</w:t>
+              <w:t>&gt;</w:t>
+            </w:r>
+            <w:r>
+              <w:rPr>
+                <w:rFonts w:ascii="Arial" w:hAnsi="Arial"/>
+                <w:sz w:val="24"/>
+                <w:szCs w:val="24"/>
+              </w:rPr>
+              <w:t xml:space="preserve"> </w:t>
+            </w:r>
+            <w:r>
+              <w:rPr>
+                <w:rFonts w:ascii="Arial" w:hAnsi="Arial"/>
+                <w:sz w:val="24"/>
+                <w:szCs w:val="24"/>
+              </w:rPr>
+              <w:t>0</w:t>
             </w:r>
           </w:p>
         </w:tc>
@@ -1350,6 +1364,8 @@
         </w:rPr>
         <w:t>6-8-10-12-14</w:t>
       </w:r>
+      <w:bookmarkStart w:id="0" w:name="_GoBack"/>
+      <w:bookmarkEnd w:id="0"/>
     </w:p>
     <w:p>
       <w:pPr>
@@ -3779,7 +3795,7 @@
         <w:noProof/>
         <w:sz w:val="20"/>
       </w:rPr>
-      <w:t>2</w:t>
+      <w:t>1</w:t>
     </w:r>
     <w:r>
       <w:rPr>
@@ -3925,15 +3941,7 @@
         <w:sz w:val="28"/>
         <w:lang w:val="es-CO"/>
       </w:rPr>
-      <w:t xml:space="preserve"> </w:t>
-    </w:r>
-    <w:r>
-      <w:rPr>
-        <w:b/>
-        <w:sz w:val="28"/>
-        <w:lang w:val="es-CO"/>
-      </w:rPr>
-      <w:t>C</w:t>
+      <w:t xml:space="preserve"> C</w:t>
     </w:r>
     <w:r>
       <w:rPr>

</xml_diff>